<commit_message>
committing updated Readme doc
</commit_message>
<xml_diff>
--- a/BACKEND/loglistenercollector/Readme.docx
+++ b/BACKEND/loglistenercollector/Readme.docx
@@ -178,6 +178,631 @@
         <w:t>postgres</w:t>
       </w:r>
       <w:proofErr w:type="spellEnd"/>
+    </w:p>
+    <w:p>
+      <w:pPr>
+        <w:spacing w:before="100" w:beforeAutospacing="1" w:after="100" w:afterAutospacing="1" w:line="240" w:lineRule="auto"/>
+        <w:rPr>
+          <w:rFonts w:ascii="Times New Roman" w:eastAsia="Times New Roman" w:hAnsi="Times New Roman" w:cs="Times New Roman"/>
+          <w:sz w:val="24"/>
+          <w:szCs w:val="24"/>
+          <w:lang w:eastAsia="en-IN"/>
+        </w:rPr>
+      </w:pPr>
+      <w:r>
+        <w:rPr>
+          <w:rFonts w:ascii="Times New Roman" w:eastAsia="Times New Roman" w:hAnsi="Times New Roman" w:cs="Times New Roman"/>
+          <w:sz w:val="24"/>
+          <w:szCs w:val="24"/>
+          <w:lang w:eastAsia="en-IN"/>
+        </w:rPr>
+        <w:t xml:space="preserve">Or if somebody has created some other credential of </w:t>
+      </w:r>
+      <w:proofErr w:type="spellStart"/>
+      <w:r>
+        <w:rPr>
+          <w:rFonts w:ascii="Times New Roman" w:eastAsia="Times New Roman" w:hAnsi="Times New Roman" w:cs="Times New Roman"/>
+          <w:sz w:val="24"/>
+          <w:szCs w:val="24"/>
+          <w:lang w:eastAsia="en-IN"/>
+        </w:rPr>
+        <w:t>prostgress</w:t>
+      </w:r>
+      <w:proofErr w:type="spellEnd"/>
+      <w:r>
+        <w:rPr>
+          <w:rFonts w:ascii="Times New Roman" w:eastAsia="Times New Roman" w:hAnsi="Times New Roman" w:cs="Times New Roman"/>
+          <w:sz w:val="24"/>
+          <w:szCs w:val="24"/>
+          <w:lang w:eastAsia="en-IN"/>
+        </w:rPr>
+        <w:t xml:space="preserve"> </w:t>
+      </w:r>
+      <w:proofErr w:type="spellStart"/>
+      <w:r>
+        <w:rPr>
+          <w:rFonts w:ascii="Times New Roman" w:eastAsia="Times New Roman" w:hAnsi="Times New Roman" w:cs="Times New Roman"/>
+          <w:sz w:val="24"/>
+          <w:szCs w:val="24"/>
+          <w:lang w:eastAsia="en-IN"/>
+        </w:rPr>
+        <w:t>db</w:t>
+      </w:r>
+      <w:proofErr w:type="spellEnd"/>
+      <w:r>
+        <w:rPr>
+          <w:rFonts w:ascii="Times New Roman" w:eastAsia="Times New Roman" w:hAnsi="Times New Roman" w:cs="Times New Roman"/>
+          <w:sz w:val="24"/>
+          <w:szCs w:val="24"/>
+          <w:lang w:eastAsia="en-IN"/>
+        </w:rPr>
+        <w:t xml:space="preserve"> then we have to change credential in following path:</w:t>
+      </w:r>
+    </w:p>
+    <w:p>
+      <w:pPr>
+        <w:pStyle w:val="ListParagraph"/>
+        <w:numPr>
+          <w:ilvl w:val="0"/>
+          <w:numId w:val="5"/>
+        </w:numPr>
+        <w:spacing w:before="100" w:beforeAutospacing="1" w:after="100" w:afterAutospacing="1" w:line="240" w:lineRule="auto"/>
+        <w:rPr>
+          <w:rFonts w:ascii="Times New Roman" w:eastAsia="Times New Roman" w:hAnsi="Times New Roman" w:cs="Times New Roman"/>
+          <w:sz w:val="24"/>
+          <w:szCs w:val="24"/>
+          <w:lang w:eastAsia="en-IN"/>
+        </w:rPr>
+      </w:pPr>
+      <w:r>
+        <w:rPr>
+          <w:rFonts w:ascii="Times New Roman" w:eastAsia="Times New Roman" w:hAnsi="Times New Roman" w:cs="Times New Roman"/>
+          <w:sz w:val="24"/>
+          <w:szCs w:val="24"/>
+          <w:lang w:eastAsia="en-IN"/>
+        </w:rPr>
+        <w:t>BACKEND\</w:t>
+      </w:r>
+      <w:proofErr w:type="spellStart"/>
+      <w:r>
+        <w:rPr>
+          <w:rFonts w:ascii="Times New Roman" w:eastAsia="Times New Roman" w:hAnsi="Times New Roman" w:cs="Times New Roman"/>
+          <w:sz w:val="24"/>
+          <w:szCs w:val="24"/>
+          <w:lang w:eastAsia="en-IN"/>
+        </w:rPr>
+        <w:t>loganalyser</w:t>
+      </w:r>
+      <w:proofErr w:type="spellEnd"/>
+      <w:r>
+        <w:rPr>
+          <w:rFonts w:ascii="Times New Roman" w:eastAsia="Times New Roman" w:hAnsi="Times New Roman" w:cs="Times New Roman"/>
+          <w:sz w:val="24"/>
+          <w:szCs w:val="24"/>
+          <w:lang w:eastAsia="en-IN"/>
+        </w:rPr>
+        <w:t>\</w:t>
+      </w:r>
+      <w:proofErr w:type="spellStart"/>
+      <w:r>
+        <w:rPr>
+          <w:rFonts w:ascii="Times New Roman" w:eastAsia="Times New Roman" w:hAnsi="Times New Roman" w:cs="Times New Roman"/>
+          <w:sz w:val="24"/>
+          <w:szCs w:val="24"/>
+          <w:lang w:eastAsia="en-IN"/>
+        </w:rPr>
+        <w:t>src</w:t>
+      </w:r>
+      <w:proofErr w:type="spellEnd"/>
+      <w:r>
+        <w:rPr>
+          <w:rFonts w:ascii="Times New Roman" w:eastAsia="Times New Roman" w:hAnsi="Times New Roman" w:cs="Times New Roman"/>
+          <w:sz w:val="24"/>
+          <w:szCs w:val="24"/>
+          <w:lang w:eastAsia="en-IN"/>
+        </w:rPr>
+        <w:t>\main\resources</w:t>
+      </w:r>
+    </w:p>
+    <w:p>
+      <w:pPr>
+        <w:pStyle w:val="ListParagraph"/>
+        <w:numPr>
+          <w:ilvl w:val="0"/>
+          <w:numId w:val="5"/>
+        </w:numPr>
+        <w:spacing w:before="100" w:beforeAutospacing="1" w:after="100" w:afterAutospacing="1" w:line="240" w:lineRule="auto"/>
+        <w:rPr>
+          <w:rFonts w:ascii="Times New Roman" w:eastAsia="Times New Roman" w:hAnsi="Times New Roman" w:cs="Times New Roman"/>
+          <w:sz w:val="24"/>
+          <w:szCs w:val="24"/>
+          <w:lang w:eastAsia="en-IN"/>
+        </w:rPr>
+      </w:pPr>
+      <w:r>
+        <w:rPr>
+          <w:rFonts w:ascii="Times New Roman" w:eastAsia="Times New Roman" w:hAnsi="Times New Roman" w:cs="Times New Roman"/>
+          <w:sz w:val="24"/>
+          <w:szCs w:val="24"/>
+          <w:lang w:eastAsia="en-IN"/>
+        </w:rPr>
+        <w:t>BACKEND\</w:t>
+      </w:r>
+      <w:r>
+        <w:t xml:space="preserve"> </w:t>
+      </w:r>
+      <w:proofErr w:type="spellStart"/>
+      <w:r>
+        <w:rPr>
+          <w:rFonts w:ascii="Times New Roman" w:eastAsia="Times New Roman" w:hAnsi="Times New Roman" w:cs="Times New Roman"/>
+          <w:sz w:val="24"/>
+          <w:szCs w:val="24"/>
+          <w:lang w:eastAsia="en-IN"/>
+        </w:rPr>
+        <w:t>loglistenercollector</w:t>
+      </w:r>
+      <w:proofErr w:type="spellEnd"/>
+      <w:r>
+        <w:rPr>
+          <w:rFonts w:ascii="Times New Roman" w:eastAsia="Times New Roman" w:hAnsi="Times New Roman" w:cs="Times New Roman"/>
+          <w:sz w:val="24"/>
+          <w:szCs w:val="24"/>
+          <w:lang w:eastAsia="en-IN"/>
+        </w:rPr>
+        <w:t>\</w:t>
+      </w:r>
+      <w:proofErr w:type="spellStart"/>
+      <w:r>
+        <w:rPr>
+          <w:rFonts w:ascii="Times New Roman" w:eastAsia="Times New Roman" w:hAnsi="Times New Roman" w:cs="Times New Roman"/>
+          <w:sz w:val="24"/>
+          <w:szCs w:val="24"/>
+          <w:lang w:eastAsia="en-IN"/>
+        </w:rPr>
+        <w:t>src</w:t>
+      </w:r>
+      <w:proofErr w:type="spellEnd"/>
+      <w:r>
+        <w:rPr>
+          <w:rFonts w:ascii="Times New Roman" w:eastAsia="Times New Roman" w:hAnsi="Times New Roman" w:cs="Times New Roman"/>
+          <w:sz w:val="24"/>
+          <w:szCs w:val="24"/>
+          <w:lang w:eastAsia="en-IN"/>
+        </w:rPr>
+        <w:t>\main\resources</w:t>
+      </w:r>
+    </w:p>
+    <w:p>
+      <w:pPr>
+        <w:pStyle w:val="ListParagraph"/>
+        <w:numPr>
+          <w:ilvl w:val="0"/>
+          <w:numId w:val="5"/>
+        </w:numPr>
+        <w:spacing w:before="100" w:beforeAutospacing="1" w:after="100" w:afterAutospacing="1" w:line="240" w:lineRule="auto"/>
+        <w:rPr>
+          <w:rFonts w:ascii="Times New Roman" w:eastAsia="Times New Roman" w:hAnsi="Times New Roman" w:cs="Times New Roman"/>
+          <w:sz w:val="24"/>
+          <w:szCs w:val="24"/>
+          <w:lang w:eastAsia="en-IN"/>
+        </w:rPr>
+      </w:pPr>
+      <w:r>
+        <w:rPr>
+          <w:rFonts w:ascii="Times New Roman" w:eastAsia="Times New Roman" w:hAnsi="Times New Roman" w:cs="Times New Roman"/>
+          <w:sz w:val="24"/>
+          <w:szCs w:val="24"/>
+          <w:lang w:eastAsia="en-IN"/>
+        </w:rPr>
+        <w:t>BACKEND\</w:t>
+      </w:r>
+      <w:r>
+        <w:t xml:space="preserve"> </w:t>
+      </w:r>
+      <w:proofErr w:type="spellStart"/>
+      <w:r>
+        <w:rPr>
+          <w:rFonts w:ascii="Times New Roman" w:eastAsia="Times New Roman" w:hAnsi="Times New Roman" w:cs="Times New Roman"/>
+          <w:sz w:val="24"/>
+          <w:szCs w:val="24"/>
+          <w:lang w:eastAsia="en-IN"/>
+        </w:rPr>
+        <w:t>logwarnpersistor</w:t>
+      </w:r>
+      <w:proofErr w:type="spellEnd"/>
+      <w:r>
+        <w:rPr>
+          <w:rFonts w:ascii="Times New Roman" w:eastAsia="Times New Roman" w:hAnsi="Times New Roman" w:cs="Times New Roman"/>
+          <w:sz w:val="24"/>
+          <w:szCs w:val="24"/>
+          <w:lang w:eastAsia="en-IN"/>
+        </w:rPr>
+        <w:t>\</w:t>
+      </w:r>
+      <w:proofErr w:type="spellStart"/>
+      <w:r>
+        <w:rPr>
+          <w:rFonts w:ascii="Times New Roman" w:eastAsia="Times New Roman" w:hAnsi="Times New Roman" w:cs="Times New Roman"/>
+          <w:sz w:val="24"/>
+          <w:szCs w:val="24"/>
+          <w:lang w:eastAsia="en-IN"/>
+        </w:rPr>
+        <w:t>src</w:t>
+      </w:r>
+      <w:proofErr w:type="spellEnd"/>
+      <w:r>
+        <w:rPr>
+          <w:rFonts w:ascii="Times New Roman" w:eastAsia="Times New Roman" w:hAnsi="Times New Roman" w:cs="Times New Roman"/>
+          <w:sz w:val="24"/>
+          <w:szCs w:val="24"/>
+          <w:lang w:eastAsia="en-IN"/>
+        </w:rPr>
+        <w:t>\main\resources</w:t>
+      </w:r>
+    </w:p>
+    <w:p>
+      <w:pPr>
+        <w:pStyle w:val="ListParagraph"/>
+        <w:numPr>
+          <w:ilvl w:val="0"/>
+          <w:numId w:val="5"/>
+        </w:numPr>
+        <w:spacing w:before="100" w:beforeAutospacing="1" w:after="100" w:afterAutospacing="1" w:line="240" w:lineRule="auto"/>
+        <w:rPr>
+          <w:rFonts w:ascii="Times New Roman" w:eastAsia="Times New Roman" w:hAnsi="Times New Roman" w:cs="Times New Roman"/>
+          <w:sz w:val="24"/>
+          <w:szCs w:val="24"/>
+          <w:lang w:eastAsia="en-IN"/>
+        </w:rPr>
+      </w:pPr>
+      <w:r>
+        <w:rPr>
+          <w:rFonts w:ascii="Times New Roman" w:eastAsia="Times New Roman" w:hAnsi="Times New Roman" w:cs="Times New Roman"/>
+          <w:sz w:val="24"/>
+          <w:szCs w:val="24"/>
+          <w:lang w:eastAsia="en-IN"/>
+        </w:rPr>
+        <w:t>BACKEND\</w:t>
+      </w:r>
+      <w:r>
+        <w:t xml:space="preserve"> </w:t>
+      </w:r>
+      <w:proofErr w:type="spellStart"/>
+      <w:r>
+        <w:rPr>
+          <w:rFonts w:ascii="Times New Roman" w:eastAsia="Times New Roman" w:hAnsi="Times New Roman" w:cs="Times New Roman"/>
+          <w:sz w:val="24"/>
+          <w:szCs w:val="24"/>
+          <w:lang w:eastAsia="en-IN"/>
+        </w:rPr>
+        <w:t>loginfopersistor</w:t>
+      </w:r>
+      <w:proofErr w:type="spellEnd"/>
+      <w:r>
+        <w:rPr>
+          <w:rFonts w:ascii="Times New Roman" w:eastAsia="Times New Roman" w:hAnsi="Times New Roman" w:cs="Times New Roman"/>
+          <w:sz w:val="24"/>
+          <w:szCs w:val="24"/>
+          <w:lang w:eastAsia="en-IN"/>
+        </w:rPr>
+        <w:t>\</w:t>
+      </w:r>
+      <w:proofErr w:type="spellStart"/>
+      <w:r>
+        <w:rPr>
+          <w:rFonts w:ascii="Times New Roman" w:eastAsia="Times New Roman" w:hAnsi="Times New Roman" w:cs="Times New Roman"/>
+          <w:sz w:val="24"/>
+          <w:szCs w:val="24"/>
+          <w:lang w:eastAsia="en-IN"/>
+        </w:rPr>
+        <w:t>src</w:t>
+      </w:r>
+      <w:proofErr w:type="spellEnd"/>
+      <w:r>
+        <w:rPr>
+          <w:rFonts w:ascii="Times New Roman" w:eastAsia="Times New Roman" w:hAnsi="Times New Roman" w:cs="Times New Roman"/>
+          <w:sz w:val="24"/>
+          <w:szCs w:val="24"/>
+          <w:lang w:eastAsia="en-IN"/>
+        </w:rPr>
+        <w:t>\main\resources</w:t>
+      </w:r>
+    </w:p>
+    <w:p>
+      <w:pPr>
+        <w:pStyle w:val="ListParagraph"/>
+        <w:numPr>
+          <w:ilvl w:val="0"/>
+          <w:numId w:val="5"/>
+        </w:numPr>
+        <w:spacing w:before="100" w:beforeAutospacing="1" w:after="100" w:afterAutospacing="1" w:line="240" w:lineRule="auto"/>
+        <w:rPr>
+          <w:rFonts w:ascii="Times New Roman" w:eastAsia="Times New Roman" w:hAnsi="Times New Roman" w:cs="Times New Roman"/>
+          <w:sz w:val="24"/>
+          <w:szCs w:val="24"/>
+          <w:lang w:eastAsia="en-IN"/>
+        </w:rPr>
+      </w:pPr>
+      <w:r>
+        <w:rPr>
+          <w:rFonts w:ascii="Times New Roman" w:eastAsia="Times New Roman" w:hAnsi="Times New Roman" w:cs="Times New Roman"/>
+          <w:sz w:val="24"/>
+          <w:szCs w:val="24"/>
+          <w:lang w:eastAsia="en-IN"/>
+        </w:rPr>
+        <w:t>BACKEND\</w:t>
+      </w:r>
+      <w:r>
+        <w:t xml:space="preserve"> </w:t>
+      </w:r>
+      <w:proofErr w:type="spellStart"/>
+      <w:r>
+        <w:rPr>
+          <w:rFonts w:ascii="Times New Roman" w:eastAsia="Times New Roman" w:hAnsi="Times New Roman" w:cs="Times New Roman"/>
+          <w:sz w:val="24"/>
+          <w:szCs w:val="24"/>
+          <w:lang w:eastAsia="en-IN"/>
+        </w:rPr>
+        <w:t>logdebugpersistor</w:t>
+      </w:r>
+      <w:proofErr w:type="spellEnd"/>
+      <w:r>
+        <w:t xml:space="preserve"> </w:t>
+      </w:r>
+      <w:r>
+        <w:rPr>
+          <w:rFonts w:ascii="Times New Roman" w:eastAsia="Times New Roman" w:hAnsi="Times New Roman" w:cs="Times New Roman"/>
+          <w:sz w:val="24"/>
+          <w:szCs w:val="24"/>
+          <w:lang w:eastAsia="en-IN"/>
+        </w:rPr>
+        <w:t>\</w:t>
+      </w:r>
+      <w:proofErr w:type="spellStart"/>
+      <w:r>
+        <w:rPr>
+          <w:rFonts w:ascii="Times New Roman" w:eastAsia="Times New Roman" w:hAnsi="Times New Roman" w:cs="Times New Roman"/>
+          <w:sz w:val="24"/>
+          <w:szCs w:val="24"/>
+          <w:lang w:eastAsia="en-IN"/>
+        </w:rPr>
+        <w:t>src</w:t>
+      </w:r>
+      <w:proofErr w:type="spellEnd"/>
+      <w:r>
+        <w:rPr>
+          <w:rFonts w:ascii="Times New Roman" w:eastAsia="Times New Roman" w:hAnsi="Times New Roman" w:cs="Times New Roman"/>
+          <w:sz w:val="24"/>
+          <w:szCs w:val="24"/>
+          <w:lang w:eastAsia="en-IN"/>
+        </w:rPr>
+        <w:t>\main\resources</w:t>
+      </w:r>
+    </w:p>
+    <w:p>
+      <w:pPr>
+        <w:pStyle w:val="ListParagraph"/>
+        <w:numPr>
+          <w:ilvl w:val="0"/>
+          <w:numId w:val="5"/>
+        </w:numPr>
+        <w:spacing w:before="100" w:beforeAutospacing="1" w:after="100" w:afterAutospacing="1" w:line="240" w:lineRule="auto"/>
+        <w:rPr>
+          <w:rFonts w:ascii="Times New Roman" w:eastAsia="Times New Roman" w:hAnsi="Times New Roman" w:cs="Times New Roman"/>
+          <w:sz w:val="24"/>
+          <w:szCs w:val="24"/>
+          <w:lang w:eastAsia="en-IN"/>
+        </w:rPr>
+      </w:pPr>
+      <w:r>
+        <w:rPr>
+          <w:rFonts w:ascii="Times New Roman" w:eastAsia="Times New Roman" w:hAnsi="Times New Roman" w:cs="Times New Roman"/>
+          <w:sz w:val="24"/>
+          <w:szCs w:val="24"/>
+          <w:lang w:eastAsia="en-IN"/>
+        </w:rPr>
+        <w:t>BACKEND\</w:t>
+      </w:r>
+      <w:r>
+        <w:t xml:space="preserve"> </w:t>
+      </w:r>
+      <w:proofErr w:type="spellStart"/>
+      <w:r>
+        <w:rPr>
+          <w:rFonts w:ascii="Times New Roman" w:eastAsia="Times New Roman" w:hAnsi="Times New Roman" w:cs="Times New Roman"/>
+          <w:sz w:val="24"/>
+          <w:szCs w:val="24"/>
+          <w:lang w:eastAsia="en-IN"/>
+        </w:rPr>
+        <w:t>logerrorpersistor</w:t>
+      </w:r>
+      <w:proofErr w:type="spellEnd"/>
+      <w:r>
+        <w:rPr>
+          <w:rFonts w:ascii="Times New Roman" w:eastAsia="Times New Roman" w:hAnsi="Times New Roman" w:cs="Times New Roman"/>
+          <w:sz w:val="24"/>
+          <w:szCs w:val="24"/>
+          <w:lang w:eastAsia="en-IN"/>
+        </w:rPr>
+        <w:t xml:space="preserve"> </w:t>
+      </w:r>
+      <w:r>
+        <w:rPr>
+          <w:rFonts w:ascii="Times New Roman" w:eastAsia="Times New Roman" w:hAnsi="Times New Roman" w:cs="Times New Roman"/>
+          <w:sz w:val="24"/>
+          <w:szCs w:val="24"/>
+          <w:lang w:eastAsia="en-IN"/>
+        </w:rPr>
+        <w:t>\</w:t>
+      </w:r>
+      <w:proofErr w:type="spellStart"/>
+      <w:r>
+        <w:rPr>
+          <w:rFonts w:ascii="Times New Roman" w:eastAsia="Times New Roman" w:hAnsi="Times New Roman" w:cs="Times New Roman"/>
+          <w:sz w:val="24"/>
+          <w:szCs w:val="24"/>
+          <w:lang w:eastAsia="en-IN"/>
+        </w:rPr>
+        <w:t>src</w:t>
+      </w:r>
+      <w:proofErr w:type="spellEnd"/>
+      <w:r>
+        <w:rPr>
+          <w:rFonts w:ascii="Times New Roman" w:eastAsia="Times New Roman" w:hAnsi="Times New Roman" w:cs="Times New Roman"/>
+          <w:sz w:val="24"/>
+          <w:szCs w:val="24"/>
+          <w:lang w:eastAsia="en-IN"/>
+        </w:rPr>
+        <w:t>\main\resources</w:t>
+      </w:r>
+    </w:p>
+    <w:p>
+      <w:pPr>
+        <w:spacing w:before="100" w:beforeAutospacing="1" w:after="100" w:afterAutospacing="1" w:line="240" w:lineRule="auto"/>
+        <w:rPr>
+          <w:rFonts w:ascii="Times New Roman" w:eastAsia="Times New Roman" w:hAnsi="Times New Roman" w:cs="Times New Roman"/>
+          <w:sz w:val="24"/>
+          <w:szCs w:val="24"/>
+          <w:lang w:eastAsia="en-IN"/>
+        </w:rPr>
+      </w:pPr>
+      <w:r>
+        <w:rPr>
+          <w:rFonts w:ascii="Times New Roman" w:eastAsia="Times New Roman" w:hAnsi="Times New Roman" w:cs="Times New Roman"/>
+          <w:sz w:val="24"/>
+          <w:szCs w:val="24"/>
+          <w:lang w:eastAsia="en-IN"/>
+        </w:rPr>
+        <w:t>And change following properties:</w:t>
+      </w:r>
+    </w:p>
+    <w:p>
+      <w:pPr>
+        <w:shd w:val="clear" w:color="auto" w:fill="FFFFFF"/>
+        <w:spacing w:after="0" w:line="240" w:lineRule="auto"/>
+        <w:rPr>
+          <w:rFonts w:ascii="Consolas" w:eastAsia="Times New Roman" w:hAnsi="Consolas" w:cs="Times New Roman"/>
+          <w:color w:val="000000"/>
+          <w:sz w:val="20"/>
+          <w:szCs w:val="20"/>
+          <w:lang w:eastAsia="en-IN"/>
+        </w:rPr>
+      </w:pPr>
+      <w:proofErr w:type="spellStart"/>
+      <w:r>
+        <w:rPr>
+          <w:rFonts w:ascii="Consolas" w:eastAsia="Times New Roman" w:hAnsi="Consolas" w:cs="Times New Roman"/>
+          <w:color w:val="000000"/>
+          <w:sz w:val="20"/>
+          <w:szCs w:val="20"/>
+          <w:lang w:eastAsia="en-IN"/>
+        </w:rPr>
+        <w:t>spring.datasource.username</w:t>
+      </w:r>
+      <w:proofErr w:type="spellEnd"/>
+      <w:r>
+        <w:rPr>
+          <w:rFonts w:ascii="Consolas" w:eastAsia="Times New Roman" w:hAnsi="Consolas" w:cs="Times New Roman"/>
+          <w:color w:val="000000"/>
+          <w:sz w:val="20"/>
+          <w:szCs w:val="20"/>
+          <w:lang w:eastAsia="en-IN"/>
+        </w:rPr>
+        <w:t>=</w:t>
+      </w:r>
+      <w:r>
+        <w:rPr>
+          <w:rFonts w:ascii="Consolas" w:eastAsia="Times New Roman" w:hAnsi="Consolas" w:cs="Times New Roman"/>
+          <w:color w:val="2A00FF"/>
+          <w:sz w:val="20"/>
+          <w:szCs w:val="20"/>
+          <w:u w:val="single"/>
+          <w:lang w:eastAsia="en-IN"/>
+        </w:rPr>
+        <w:t>&lt;your username&gt;</w:t>
+      </w:r>
+    </w:p>
+    <w:p>
+      <w:pPr>
+        <w:shd w:val="clear" w:color="auto" w:fill="FFFFFF"/>
+        <w:spacing w:after="0" w:line="240" w:lineRule="auto"/>
+        <w:rPr>
+          <w:rFonts w:ascii="Consolas" w:eastAsia="Times New Roman" w:hAnsi="Consolas" w:cs="Times New Roman"/>
+          <w:color w:val="000000"/>
+          <w:sz w:val="20"/>
+          <w:szCs w:val="20"/>
+          <w:lang w:eastAsia="en-IN"/>
+        </w:rPr>
+      </w:pPr>
+      <w:proofErr w:type="spellStart"/>
+      <w:r>
+        <w:rPr>
+          <w:rFonts w:ascii="Consolas" w:eastAsia="Times New Roman" w:hAnsi="Consolas" w:cs="Times New Roman"/>
+          <w:color w:val="000000"/>
+          <w:sz w:val="20"/>
+          <w:szCs w:val="20"/>
+          <w:lang w:eastAsia="en-IN"/>
+        </w:rPr>
+        <w:t>spring.datasource.password</w:t>
+      </w:r>
+      <w:proofErr w:type="spellEnd"/>
+      <w:r>
+        <w:rPr>
+          <w:rFonts w:ascii="Consolas" w:eastAsia="Times New Roman" w:hAnsi="Consolas" w:cs="Times New Roman"/>
+          <w:color w:val="000000"/>
+          <w:sz w:val="20"/>
+          <w:szCs w:val="20"/>
+          <w:lang w:eastAsia="en-IN"/>
+        </w:rPr>
+        <w:t>=</w:t>
+      </w:r>
+      <w:r>
+        <w:rPr>
+          <w:rFonts w:ascii="Consolas" w:eastAsia="Times New Roman" w:hAnsi="Consolas" w:cs="Times New Roman"/>
+          <w:color w:val="2A00FF"/>
+          <w:sz w:val="20"/>
+          <w:szCs w:val="20"/>
+          <w:u w:val="single"/>
+          <w:lang w:eastAsia="en-IN"/>
+        </w:rPr>
+        <w:t>&lt;your password</w:t>
+      </w:r>
+      <w:bookmarkStart w:id="0" w:name="_GoBack"/>
+      <w:bookmarkEnd w:id="0"/>
+      <w:r>
+        <w:rPr>
+          <w:rFonts w:ascii="Consolas" w:eastAsia="Times New Roman" w:hAnsi="Consolas" w:cs="Times New Roman"/>
+          <w:color w:val="2A00FF"/>
+          <w:sz w:val="20"/>
+          <w:szCs w:val="20"/>
+          <w:u w:val="single"/>
+          <w:lang w:eastAsia="en-IN"/>
+        </w:rPr>
+        <w:t>&gt;</w:t>
+      </w:r>
+    </w:p>
+    <w:p>
+      <w:pPr>
+        <w:spacing w:before="100" w:beforeAutospacing="1" w:after="100" w:afterAutospacing="1" w:line="240" w:lineRule="auto"/>
+        <w:rPr>
+          <w:rFonts w:ascii="Times New Roman" w:eastAsia="Times New Roman" w:hAnsi="Times New Roman" w:cs="Times New Roman"/>
+          <w:sz w:val="24"/>
+          <w:szCs w:val="24"/>
+          <w:lang w:eastAsia="en-IN"/>
+        </w:rPr>
+      </w:pPr>
+    </w:p>
+    <w:p>
+      <w:pPr>
+        <w:pStyle w:val="ListParagraph"/>
+        <w:spacing w:before="100" w:beforeAutospacing="1" w:after="100" w:afterAutospacing="1" w:line="240" w:lineRule="auto"/>
+        <w:rPr>
+          <w:rFonts w:ascii="Times New Roman" w:eastAsia="Times New Roman" w:hAnsi="Times New Roman" w:cs="Times New Roman"/>
+          <w:sz w:val="24"/>
+          <w:szCs w:val="24"/>
+          <w:lang w:eastAsia="en-IN"/>
+        </w:rPr>
+      </w:pPr>
     </w:p>
     <w:p>
       <w:pPr>
@@ -549,6 +1174,7 @@
           <w:szCs w:val="24"/>
           <w:lang w:eastAsia="en-IN"/>
         </w:rPr>
+        <w:lastRenderedPageBreak/>
         <w:t xml:space="preserve">Please start the </w:t>
       </w:r>
       <w:proofErr w:type="spellStart"/>
@@ -917,7 +1543,6 @@
           <w:szCs w:val="20"/>
           <w:lang w:eastAsia="en-IN"/>
         </w:rPr>
-        <w:lastRenderedPageBreak/>
         <w:t>C:\Users\&lt;username&gt;\log\app-logs.log</w:t>
       </w:r>
     </w:p>
@@ -1509,6 +2134,7 @@
           <w:szCs w:val="20"/>
           <w:lang w:eastAsia="en-IN"/>
         </w:rPr>
+        <w:lastRenderedPageBreak/>
         <w:t xml:space="preserve">    "</w:t>
       </w:r>
       <w:proofErr w:type="gramStart"/>
@@ -2502,7 +3128,6 @@
           <w:szCs w:val="20"/>
           <w:lang w:eastAsia="en-IN"/>
         </w:rPr>
-        <w:lastRenderedPageBreak/>
         <w:t>GET http://localhost:9097/logs/count</w:t>
       </w:r>
     </w:p>
@@ -3454,6 +4079,7 @@
           <w:szCs w:val="20"/>
           <w:lang w:eastAsia="en-IN"/>
         </w:rPr>
+        <w:lastRenderedPageBreak/>
         <w:t xml:space="preserve">    "DEBUG": 3</w:t>
       </w:r>
     </w:p>
@@ -4105,10 +4731,7 @@
         <w:t>]</w:t>
       </w:r>
     </w:p>
-    <w:p>
-      <w:bookmarkStart w:id="0" w:name="_GoBack"/>
-      <w:bookmarkEnd w:id="0"/>
-    </w:p>
+    <w:p/>
     <w:sectPr>
       <w:pgSz w:w="11906" w:h="16838"/>
       <w:pgMar w:top="1440" w:right="1440" w:bottom="1440" w:left="1440" w:header="708" w:footer="708" w:gutter="0"/>
@@ -4569,6 +5192,95 @@
     </w:lvl>
   </w:abstractNum>
   <w:abstractNum w:abstractNumId="3">
+    <w:nsid w:val="7318391C"/>
+    <w:multiLevelType w:val="hybridMultilevel"/>
+    <w:tmpl w:val="5032140C"/>
+    <w:lvl w:ilvl="0" w:tplc="40090017">
+      <w:start w:val="1"/>
+      <w:numFmt w:val="lowerLetter"/>
+      <w:lvlText w:val="%1)"/>
+      <w:lvlJc w:val="left"/>
+      <w:pPr>
+        <w:ind w:left="720" w:hanging="360"/>
+      </w:pPr>
+      <w:rPr>
+        <w:rFonts w:hint="default"/>
+      </w:rPr>
+    </w:lvl>
+    <w:lvl w:ilvl="1" w:tplc="40090019" w:tentative="1">
+      <w:start w:val="1"/>
+      <w:numFmt w:val="lowerLetter"/>
+      <w:lvlText w:val="%2."/>
+      <w:lvlJc w:val="left"/>
+      <w:pPr>
+        <w:ind w:left="1440" w:hanging="360"/>
+      </w:pPr>
+    </w:lvl>
+    <w:lvl w:ilvl="2" w:tplc="4009001B" w:tentative="1">
+      <w:start w:val="1"/>
+      <w:numFmt w:val="lowerRoman"/>
+      <w:lvlText w:val="%3."/>
+      <w:lvlJc w:val="right"/>
+      <w:pPr>
+        <w:ind w:left="2160" w:hanging="180"/>
+      </w:pPr>
+    </w:lvl>
+    <w:lvl w:ilvl="3" w:tplc="4009000F" w:tentative="1">
+      <w:start w:val="1"/>
+      <w:numFmt w:val="decimal"/>
+      <w:lvlText w:val="%4."/>
+      <w:lvlJc w:val="left"/>
+      <w:pPr>
+        <w:ind w:left="2880" w:hanging="360"/>
+      </w:pPr>
+    </w:lvl>
+    <w:lvl w:ilvl="4" w:tplc="40090019" w:tentative="1">
+      <w:start w:val="1"/>
+      <w:numFmt w:val="lowerLetter"/>
+      <w:lvlText w:val="%5."/>
+      <w:lvlJc w:val="left"/>
+      <w:pPr>
+        <w:ind w:left="3600" w:hanging="360"/>
+      </w:pPr>
+    </w:lvl>
+    <w:lvl w:ilvl="5" w:tplc="4009001B" w:tentative="1">
+      <w:start w:val="1"/>
+      <w:numFmt w:val="lowerRoman"/>
+      <w:lvlText w:val="%6."/>
+      <w:lvlJc w:val="right"/>
+      <w:pPr>
+        <w:ind w:left="4320" w:hanging="180"/>
+      </w:pPr>
+    </w:lvl>
+    <w:lvl w:ilvl="6" w:tplc="4009000F" w:tentative="1">
+      <w:start w:val="1"/>
+      <w:numFmt w:val="decimal"/>
+      <w:lvlText w:val="%7."/>
+      <w:lvlJc w:val="left"/>
+      <w:pPr>
+        <w:ind w:left="5040" w:hanging="360"/>
+      </w:pPr>
+    </w:lvl>
+    <w:lvl w:ilvl="7" w:tplc="40090019" w:tentative="1">
+      <w:start w:val="1"/>
+      <w:numFmt w:val="lowerLetter"/>
+      <w:lvlText w:val="%8."/>
+      <w:lvlJc w:val="left"/>
+      <w:pPr>
+        <w:ind w:left="5760" w:hanging="360"/>
+      </w:pPr>
+    </w:lvl>
+    <w:lvl w:ilvl="8" w:tplc="4009001B" w:tentative="1">
+      <w:start w:val="1"/>
+      <w:numFmt w:val="lowerRoman"/>
+      <w:lvlText w:val="%9."/>
+      <w:lvlJc w:val="right"/>
+      <w:pPr>
+        <w:ind w:left="6480" w:hanging="180"/>
+      </w:pPr>
+    </w:lvl>
+  </w:abstractNum>
+  <w:abstractNum w:abstractNumId="4">
     <w:nsid w:val="746F27BF"/>
     <w:multiLevelType w:val="multilevel"/>
     <w:tmpl w:val="1C3ED138"/>
@@ -4685,13 +5397,16 @@
     <w:abstractNumId w:val="1"/>
   </w:num>
   <w:num w:numId="2">
-    <w:abstractNumId w:val="3"/>
+    <w:abstractNumId w:val="4"/>
   </w:num>
   <w:num w:numId="3">
     <w:abstractNumId w:val="0"/>
   </w:num>
   <w:num w:numId="4">
     <w:abstractNumId w:val="2"/>
+  </w:num>
+  <w:num w:numId="5">
+    <w:abstractNumId w:val="3"/>
   </w:num>
 </w:numbering>
 </file>
@@ -5127,6 +5842,17 @@
     <w:basedOn w:val="DefaultParagraphFont"/>
     <w:rsid w:val="00FE2FB5"/>
   </w:style>
+  <w:style w:type="paragraph" w:styleId="ListParagraph">
+    <w:name w:val="List Paragraph"/>
+    <w:basedOn w:val="Normal"/>
+    <w:uiPriority w:val="34"/>
+    <w:qFormat/>
+    <w:rsid w:val="00517150"/>
+    <w:pPr>
+      <w:ind w:left="720"/>
+      <w:contextualSpacing/>
+    </w:pPr>
+  </w:style>
 </w:styles>
 </file>
 
@@ -5561,6 +6287,17 @@
     <w:basedOn w:val="DefaultParagraphFont"/>
     <w:rsid w:val="00FE2FB5"/>
   </w:style>
+  <w:style w:type="paragraph" w:styleId="ListParagraph">
+    <w:name w:val="List Paragraph"/>
+    <w:basedOn w:val="Normal"/>
+    <w:uiPriority w:val="34"/>
+    <w:qFormat/>
+    <w:rsid w:val="00517150"/>
+    <w:pPr>
+      <w:ind w:left="720"/>
+      <w:contextualSpacing/>
+    </w:pPr>
+  </w:style>
 </w:styles>
 </file>
 

</xml_diff>